<commit_message>
include info on CTT to longitudinal data doc
</commit_message>
<xml_diff>
--- a/project1/longitudinal_data/longitudinal_data.docx
+++ b/project1/longitudinal_data/longitudinal_data.docx
@@ -34,8 +34,22 @@
       </w:r>
     </w:p>
     <w:p>
-      <w:r>
-        <w:t>Analysis of longitudinal data:</w:t>
+      <w:pPr>
+        <w:rPr>
+          <w:b/>
+        </w:rPr>
+      </w:pPr>
+      <w:r>
+        <w:rPr>
+          <w:b/>
+        </w:rPr>
+        <w:t>Statistical modelling</w:t>
+      </w:r>
+      <w:r>
+        <w:rPr>
+          <w:b/>
+        </w:rPr>
+        <w:t xml:space="preserve"> of longitudinal data:</w:t>
       </w:r>
     </w:p>
     <w:p>
@@ -73,6 +87,44 @@
       </w:r>
       <w:r>
         <w:t xml:space="preserve"> </w:t>
+      </w:r>
+    </w:p>
+    <w:p>
+      <w:r>
+        <w:t xml:space="preserve">Two popular approaches consist of </w:t>
+      </w:r>
+      <w:r>
+        <w:rPr>
+          <w:i/>
+        </w:rPr>
+        <w:t xml:space="preserve">subject-specific </w:t>
+      </w:r>
+      <w:r>
+        <w:t xml:space="preserve">and </w:t>
+      </w:r>
+      <w:r>
+        <w:rPr>
+          <w:i/>
+        </w:rPr>
+        <w:t>population-averaged</w:t>
+      </w:r>
+      <w:r>
+        <w:t xml:space="preserve"> models. For the former, individual behaviour is modelled according to a stochastic time series model</w:t>
+      </w:r>
+      <w:r>
+        <w:t xml:space="preserve"> (taking autocorrelation into account)</w:t>
+      </w:r>
+      <w:r>
+        <w:t>, which is then averaged over all subjects</w:t>
+      </w:r>
+      <w:r>
+        <w:t xml:space="preserve">. The individual model contains terms describing how the subject deviates across the sample. Conversely, in the population-averaged approach, the population average profiles are modelled directly. A stochastic time series model is applied to the </w:t>
+      </w:r>
+      <w:r>
+        <w:t>sample mean behaviour. For linear models, the subject specific population average and the direct population average have the same form. This is not the case for nonlinear models.</w:t>
+      </w:r>
+      <w:r>
+        <w:t xml:space="preserve"> The most appropriate approach depends on the subject matter and objective of the analysis. </w:t>
       </w:r>
     </w:p>
     <w:p>
@@ -85,45 +137,161 @@
         <w:rPr>
           <w:b/>
         </w:rPr>
-        <w:t>In classical test theory:</w:t>
+        <w:t xml:space="preserve">In </w:t>
+      </w:r>
+      <w:proofErr w:type="spellStart"/>
+      <w:r>
+        <w:rPr>
+          <w:b/>
+        </w:rPr>
+        <w:t>Rasch</w:t>
+      </w:r>
+      <w:proofErr w:type="spellEnd"/>
+      <w:r>
+        <w:rPr>
+          <w:b/>
+        </w:rPr>
+        <w:t xml:space="preserve"> analysis</w:t>
+      </w:r>
+      <w:r>
+        <w:rPr>
+          <w:b/>
+        </w:rPr>
+        <w:t xml:space="preserve"> (from rasch.org)</w:t>
+      </w:r>
+      <w:r>
+        <w:rPr>
+          <w:b/>
+        </w:rPr>
+        <w:t>:</w:t>
       </w:r>
     </w:p>
     <w:p>
       <w:r>
-        <w:t xml:space="preserve">Two popular approaches consist of </w:t>
+        <w:t xml:space="preserve">When dealing with longitudinal data, constant item difficulties are often required over all time points. </w:t>
+      </w:r>
+      <w:r>
+        <w:t>T</w:t>
+      </w:r>
+      <w:r>
+        <w:t>o ensure this, and to assess person ability change,</w:t>
+      </w:r>
+      <w:r>
+        <w:t xml:space="preserve"> constant </w:t>
       </w:r>
       <w:r>
         <w:rPr>
           <w:i/>
         </w:rPr>
-        <w:t xml:space="preserve">subject-specific </w:t>
-      </w:r>
-      <w:r>
-        <w:t xml:space="preserve">and </w:t>
-      </w:r>
-      <w:r>
-        <w:rPr>
-          <w:i/>
-        </w:rPr>
-        <w:t>population-averaged</w:t>
-      </w:r>
-      <w:r>
-        <w:t xml:space="preserve"> models. For the former, individual behaviour is modelled according to a stochastic time series model</w:t>
-      </w:r>
-      <w:r>
-        <w:t xml:space="preserve"> (taking autocorrelation into account)</w:t>
-      </w:r>
-      <w:r>
-        <w:t>, which is then averaged over all subjects</w:t>
-      </w:r>
-      <w:r>
-        <w:t xml:space="preserve">. The individual model contains terms describing how the subject deviates across the sample. Conversely, in the population-averaged approach, the population average profiles are modelled directly. A stochastic time series model is applied to the </w:t>
-      </w:r>
-      <w:r>
-        <w:t>sample mean behaviour. For linear models, the subject specific population average and the direct population average have the same form. This is not the case for nonlinear models.</w:t>
-      </w:r>
-      <w:r>
-        <w:t xml:space="preserve"> The most appropriate approach depends on the subject matter and objective of the analysis. </w:t>
+        <w:t>anchor</w:t>
+      </w:r>
+      <w:r>
+        <w:t xml:space="preserve"> values are used t</w:t>
+      </w:r>
+      <w:r>
+        <w:t>o fix item difficulties over the</w:t>
+      </w:r>
+      <w:r>
+        <w:t xml:space="preserve"> time points. In </w:t>
+      </w:r>
+      <w:r>
+        <w:t>defining</w:t>
+      </w:r>
+      <w:r>
+        <w:t xml:space="preserve"> the anchor values, </w:t>
+      </w:r>
+      <w:r>
+        <w:t>the data is</w:t>
+      </w:r>
+      <w:r>
+        <w:t xml:space="preserve"> stack</w:t>
+      </w:r>
+      <w:r>
+        <w:t>ed</w:t>
+      </w:r>
+      <w:r>
+        <w:t xml:space="preserve"> in a way that each column responds to each item, and each row corresponds to each person at each time set. </w:t>
+      </w:r>
+      <w:r>
+        <w:t xml:space="preserve">The item difficulties can be calculated from this stacked data, but the </w:t>
+      </w:r>
+      <w:proofErr w:type="spellStart"/>
+      <w:r>
+        <w:t>Rasch</w:t>
+      </w:r>
+      <w:proofErr w:type="spellEnd"/>
+      <w:r>
+        <w:t xml:space="preserve"> assumption of local independence is likely to be violated (due to the intra-person covariance). </w:t>
+      </w:r>
+      <w:r>
+        <w:t>Another way to define anchor points</w:t>
+      </w:r>
+      <w:r>
+        <w:t xml:space="preserve"> is to assign the</w:t>
+      </w:r>
+      <w:r>
+        <w:t xml:space="preserve"> item difficulties for one of the time points.</w:t>
+      </w:r>
+      <w:r>
+        <w:t xml:space="preserve"> This may be appropriate, depending on the problem under consideration (e.g. in healthcare, when treatment decisions are made at the initial time).</w:t>
+      </w:r>
+      <w:r>
+        <w:t xml:space="preserve"> However, </w:t>
+      </w:r>
+      <w:r>
+        <w:t>in other problems</w:t>
+      </w:r>
+      <w:r>
+        <w:t xml:space="preserve">, the item difficulties at one time may not be suitable for the other time points. Alternatively, the anchors may be defined according to a random data set consisting of patients across each time-point, where each patient is only in the data set once and the time points are equally represented. </w:t>
+      </w:r>
+      <w:r>
+        <w:t>This takes the approach that the data difficulties at each time are of equal importance.</w:t>
+      </w:r>
+    </w:p>
+    <w:p>
+      <w:r>
+        <w:t xml:space="preserve">In some cases, it may be of interest to assess how item difficulty changes over time, for persons that do not change. In this case, the data can be racked – each person is included once in the data set, </w:t>
+      </w:r>
+      <w:r>
+        <w:t>with</w:t>
+      </w:r>
+      <w:r>
+        <w:t xml:space="preserve"> </w:t>
+      </w:r>
+      <w:r>
+        <w:t>each item for each time point (the same item over each time can be thought of as distinct, yet linked items)</w:t>
+      </w:r>
+      <w:r>
+        <w:t>.</w:t>
+      </w:r>
+      <w:r>
+        <w:t xml:space="preserve"> In racked analyses, item difficulties are of greater interest than person ability. </w:t>
+      </w:r>
+      <w:r>
+        <w:t xml:space="preserve"> </w:t>
+      </w:r>
+      <w:r>
+        <w:t>The same information regarding changes in item difficulty can also be assessed via an item Differential Item Functioning (DIF) on the person samples at the different times.</w:t>
+      </w:r>
+      <w:r>
+        <w:t xml:space="preserve"> In </w:t>
+      </w:r>
+      <w:r>
+        <w:t xml:space="preserve">standard </w:t>
+      </w:r>
+      <w:r>
+        <w:t xml:space="preserve">DIF, each item is investigated for signs of interaction between </w:t>
+      </w:r>
+      <w:r>
+        <w:t xml:space="preserve">sample characteristics (e.g. age group, gender, </w:t>
+      </w:r>
+      <w:proofErr w:type="gramStart"/>
+      <w:r>
+        <w:t>ethnicity</w:t>
+      </w:r>
+      <w:proofErr w:type="gramEnd"/>
+      <w:r>
+        <w:t>).</w:t>
       </w:r>
     </w:p>
     <w:p>
@@ -136,171 +304,28 @@
         <w:rPr>
           <w:b/>
         </w:rPr>
-        <w:t xml:space="preserve">In </w:t>
-      </w:r>
-      <w:proofErr w:type="spellStart"/>
-      <w:r>
-        <w:rPr>
-          <w:b/>
-        </w:rPr>
-        <w:t>Rasch</w:t>
-      </w:r>
-      <w:proofErr w:type="spellEnd"/>
-      <w:r>
-        <w:rPr>
-          <w:b/>
-        </w:rPr>
-        <w:t xml:space="preserve"> analysis</w:t>
-      </w:r>
-      <w:r>
-        <w:rPr>
-          <w:b/>
-        </w:rPr>
-        <w:t xml:space="preserve"> (from rasch.org)</w:t>
-      </w:r>
-      <w:r>
-        <w:rPr>
-          <w:b/>
-        </w:rPr>
-        <w:t>:</w:t>
+        <w:lastRenderedPageBreak/>
+        <w:t>In classical test theory:</w:t>
       </w:r>
     </w:p>
     <w:p>
       <w:r>
-        <w:t xml:space="preserve">When dealing with longitudinal data, constant item difficulties are often required over all time points. </w:t>
-      </w:r>
-      <w:r>
-        <w:t>T</w:t>
-      </w:r>
-      <w:r>
-        <w:t>o ensure this, and to assess person ability change,</w:t>
-      </w:r>
-      <w:r>
-        <w:t xml:space="preserve"> constant </w:t>
-      </w:r>
-      <w:r>
-        <w:rPr>
-          <w:i/>
-        </w:rPr>
-        <w:t>anchor</w:t>
-      </w:r>
-      <w:r>
-        <w:t xml:space="preserve"> values are used t</w:t>
-      </w:r>
-      <w:r>
-        <w:t>o fix item difficulties over the</w:t>
-      </w:r>
-      <w:r>
-        <w:t xml:space="preserve"> time points. In </w:t>
-      </w:r>
-      <w:r>
-        <w:t>defining</w:t>
-      </w:r>
-      <w:r>
-        <w:t xml:space="preserve"> the anchor values, </w:t>
-      </w:r>
-      <w:r>
-        <w:t>the data is</w:t>
-      </w:r>
-      <w:r>
-        <w:t xml:space="preserve"> stack</w:t>
-      </w:r>
-      <w:r>
-        <w:t>ed</w:t>
-      </w:r>
-      <w:r>
-        <w:t xml:space="preserve"> in a way that each column responds to each item, and each row corresponds to each person at each time set. </w:t>
-      </w:r>
-      <w:r>
-        <w:t xml:space="preserve">The item difficulties can be calculated from this stacked data, but the </w:t>
-      </w:r>
-      <w:proofErr w:type="spellStart"/>
-      <w:r>
-        <w:t>Rasch</w:t>
-      </w:r>
-      <w:proofErr w:type="spellEnd"/>
-      <w:r>
-        <w:t xml:space="preserve"> assumption of local independence is likely to be violated (due to the intra-person covariance). </w:t>
-      </w:r>
-      <w:r>
-        <w:t>Another way to define anchor points</w:t>
-      </w:r>
-      <w:r>
-        <w:t xml:space="preserve"> is to assign the</w:t>
-      </w:r>
-      <w:r>
-        <w:t xml:space="preserve"> item difficulties for one of the time points.</w:t>
-      </w:r>
-      <w:r>
-        <w:t xml:space="preserve"> This may be appropriate, depending on the problem under consideratio</w:t>
+        <w:t xml:space="preserve">In classical test theory (CTT), the observed score for an individual is assumed to be equal to the true score plus an error of measurement. It is assumed that </w:t>
+      </w:r>
+      <w:r>
+        <w:t>systematic effects</w:t>
+      </w:r>
+      <w:r>
+        <w:t xml:space="preserve"> between responses of the subjects/persons are solely due to their variation in ability.</w:t>
+      </w:r>
+      <w:r>
+        <w:t xml:space="preserve"> </w:t>
+      </w:r>
+      <w:r>
+        <w:t xml:space="preserve">Other sources of variation (internal and external conditions) are assumed to be constant through rigorous standardization or be random in effect by nature. The standard deviation of the distribution of errors for each individual reveals the measurement error magnitude. Typically, the random error distribution is assumed to be the same for each individual. In CTT, every test is sample dependent, and item difficulty and ability score are therefore sample dependent. </w:t>
       </w:r>
       <w:bookmarkStart w:id="0" w:name="_GoBack"/>
       <w:bookmarkEnd w:id="0"/>
-      <w:r>
-        <w:t>n (e.g. in healthcare, when treatment decisions are made at the initial time).</w:t>
-      </w:r>
-      <w:r>
-        <w:t xml:space="preserve"> However, </w:t>
-      </w:r>
-      <w:r>
-        <w:t>in other problems</w:t>
-      </w:r>
-      <w:r>
-        <w:t xml:space="preserve">, the item difficulties at one time may not be suitable for the other time points. Alternatively, the anchors may be defined according to a random data set consisting of patients across each time-point, where each patient is only in the data set once and the time points are equally represented. </w:t>
-      </w:r>
-      <w:r>
-        <w:t>This takes the approach that the data difficulties at each time are of equal importance.</w:t>
-      </w:r>
-    </w:p>
-    <w:p>
-      <w:r>
-        <w:t xml:space="preserve">In some cases, it may be of interest to assess how item difficulty changes over time, for persons that do not change. In this case, the data can be racked – each person is included once in the data set, </w:t>
-      </w:r>
-      <w:r>
-        <w:t>with</w:t>
-      </w:r>
-      <w:r>
-        <w:t xml:space="preserve"> </w:t>
-      </w:r>
-      <w:r>
-        <w:t>each item for each time point (the same item over each time can be thought of as distinct, yet linked items)</w:t>
-      </w:r>
-      <w:r>
-        <w:t>.</w:t>
-      </w:r>
-      <w:r>
-        <w:t xml:space="preserve"> In racked analyses, item difficulties are of greater interest than person ability. </w:t>
-      </w:r>
-      <w:r>
-        <w:t xml:space="preserve"> </w:t>
-      </w:r>
-      <w:r>
-        <w:t>The same information regarding changes in item difficulty can also be assessed via an item Differential Item Functioning (DIF) on the person samples at the different times.</w:t>
-      </w:r>
-      <w:r>
-        <w:t xml:space="preserve"> In </w:t>
-      </w:r>
-      <w:r>
-        <w:t xml:space="preserve">standard </w:t>
-      </w:r>
-      <w:r>
-        <w:t xml:space="preserve">DIF, each item is </w:t>
-      </w:r>
-      <w:r>
-        <w:lastRenderedPageBreak/>
-        <w:t xml:space="preserve">investigated for signs of interaction between </w:t>
-      </w:r>
-      <w:r>
-        <w:t xml:space="preserve">sample characteristics (e.g. age group, gender, </w:t>
-      </w:r>
-      <w:proofErr w:type="gramStart"/>
-      <w:r>
-        <w:t>ethnicity</w:t>
-      </w:r>
-      <w:proofErr w:type="gramEnd"/>
-      <w:r>
-        <w:t>).</w:t>
-      </w:r>
     </w:p>
     <w:p/>
     <w:sectPr>

</xml_diff>